<commit_message>
Export issue solved(Bold and header text)
</commit_message>
<xml_diff>
--- a/OffertTemplateTool/wwwroot/Exporteoffers/OfferOsBoktor.docx
+++ b/OffertTemplateTool/wwwroot/Exporteoffers/OfferOsBoktor.docx
@@ -13,7 +13,7 @@
         <w:rPr>
           <w:b/>
         </w:rPr>
-        <w:t>Boktor inc.</w:t>
+        <w:t>broeksra B.V.</w:t>
       </w:r>
       <w:r>
         <w:rPr>
@@ -69,7 +69,7 @@
         <w:t xml:space="preserve"> </w:t>
       </w:r>
       <w:r>
-        <w:t>kris. Broekstra</w:t>
+        <w:t>k. broekstra</w:t>
       </w:r>
     </w:p>
     <w:p>
@@ -77,7 +77,7 @@
         <w:spacing w:after="0"/>
       </w:pPr>
       <w:r>
-        <w:t>oosterakker 21</w:t>
+        <w:t>Oosterakker 21</w:t>
       </w:r>
     </w:p>
     <w:p>
@@ -88,7 +88,7 @@
         </w:rPr>
       </w:pPr>
       <w:r>
-        <w:t>7957EJ de wijk</w:t>
+        <w:t>7957EJ De wijk</w:t>
       </w:r>
       <w:r>
         <w:tab/>
@@ -262,7 +262,7 @@
         <w:tab/>
       </w:r>
       <w:r>
-        <w:t>30-10-2017</w:t>
+        <w:t>6-11-2017</w:t>
       </w:r>
     </w:p>
     <w:p>
@@ -335,7 +335,6 @@
           <w:sz w:val="40"/>
           <w:szCs w:val="40"/>
         </w:rPr>
-        <w:lastRenderedPageBreak/>
         <w:t>Vertrouwelijk</w:t>
       </w:r>
       <w:bookmarkEnd w:id="1"/>
@@ -387,7 +386,6 @@
         <w:rPr>
           <w:b/>
         </w:rPr>
-        <w:lastRenderedPageBreak/>
         <w:t>Betreft</w:t>
       </w:r>
       <w:r>
@@ -465,7 +463,7 @@
         <w:tab/>
       </w:r>
       <w:r>
-        <w:t>Boktor inc.</w:t>
+        <w:t>broeksra B.V.</w:t>
       </w:r>
       <w:r>
         <w:rPr>
@@ -483,7 +481,7 @@
         </w:rPr>
       </w:pPr>
       <w:r>
-        <w:t>kris. Broekstra</w:t>
+        <w:t>k. broekstra</w:t>
       </w:r>
     </w:p>
     <w:p>
@@ -492,7 +490,7 @@
         <w:ind w:left="2124" w:firstLine="708"/>
       </w:pPr>
       <w:r>
-        <w:t>oosterakker 21</w:t>
+        <w:t>Oosterakker 21</w:t>
       </w:r>
     </w:p>
     <w:p>
@@ -504,7 +502,7 @@
         </w:rPr>
       </w:pPr>
       <w:r>
-        <w:t>7957EJ de wijk</w:t>
+        <w:t>7957EJ De wijk</w:t>
       </w:r>
       <w:r>
         <w:tab/>
@@ -530,7 +528,7 @@
         </w:rPr>
       </w:pPr>
       <w:r>
-        <w:t>info@krisbroekstra.nl&lt;h1&gt;Inleiding&lt;/h1&gt;&lt;p&gt;ik leg hier precies uit wat voor project dit is en wat het gaat worden en wat&lt;/p&gt;&lt;h1&gt;planning&lt;/h1&gt;&lt;p&gt;de planning is als volgt, we gaan eerst een OS project starten en daarin beginnen we, we moet dan eerst hardware aanschaffen waar het op kan draaien.&lt;/p&gt;&lt;h1&gt;hallo&lt;/h1&gt;&lt;p&gt;ik ben kris en maak dit project voor bokotr inc. ik hoop dat jullie dit een mooie realisatie vinden en mijn verslag waarderen.&lt;/p&gt;</w:t>
+        <w:t>kris.broekstra@outlook.com</w:t>
       </w:r>
     </w:p>
     <w:p>
@@ -962,7 +960,6 @@
         <w:rPr>
           <w:b/>
         </w:rPr>
-        <w:lastRenderedPageBreak/>
         <w:t>Documentversie</w:t>
       </w:r>
       <w:r>
@@ -1007,7 +1004,6 @@
           <w:sz w:val="40"/>
           <w:szCs w:val="40"/>
         </w:rPr>
-        <w:lastRenderedPageBreak/>
         <w:t>Inhoud</w:t>
       </w:r>
     </w:p>
@@ -1107,6 +1103,436 @@
           <w:color w:val="000000" w:themeColor="text1"/>
         </w:rPr>
         <w:t>&lt;Index&gt;</w:t>
+      </w:r>
+    </w:p>
+    <w:p>
+      <w:pPr>
+        <w:pStyle w:val="Geenafstand"/>
+        <w:rPr>
+          <w:rFonts w:ascii="Courier New" w:hAnsi="Courier New" w:cs="Courier New"/>
+          <w:color w:val="000000" w:themeColor="text1"/>
+        </w:rPr>
+      </w:pPr>
+    </w:p>
+    <w:p>
+      <w:pPr>
+        <w:pStyle w:val="Geenafstand"/>
+        <w:rPr>
+          <w:rFonts w:ascii="Courier New" w:hAnsi="Courier New" w:cs="Courier New"/>
+          <w:color w:val="000000" w:themeColor="text1"/>
+        </w:rPr>
+      </w:pPr>
+    </w:p>
+    <w:p>
+      <w:pPr>
+        <w:pStyle w:val="Geenafstand"/>
+        <w:rPr>
+          <w:rFonts w:ascii="Courier New" w:hAnsi="Courier New" w:cs="Courier New"/>
+          <w:color w:val="000000" w:themeColor="text1"/>
+        </w:rPr>
+      </w:pPr>
+    </w:p>
+    <w:p>
+      <w:pPr>
+        <w:pStyle w:val="Geenafstand"/>
+        <w:rPr>
+          <w:rFonts w:ascii="Courier New" w:hAnsi="Courier New" w:cs="Courier New"/>
+          <w:color w:val="000000" w:themeColor="text1"/>
+        </w:rPr>
+      </w:pPr>
+    </w:p>
+    <w:p>
+      <w:pPr>
+        <w:pStyle w:val="Geenafstand"/>
+        <w:rPr>
+          <w:rFonts w:ascii="Courier New" w:hAnsi="Courier New" w:cs="Courier New"/>
+          <w:color w:val="000000" w:themeColor="text1"/>
+        </w:rPr>
+      </w:pPr>
+    </w:p>
+    <w:p>
+      <w:pPr>
+        <w:pStyle w:val="Geenafstand"/>
+        <w:rPr>
+          <w:rFonts w:ascii="Courier New" w:hAnsi="Courier New" w:cs="Courier New"/>
+          <w:color w:val="000000" w:themeColor="text1"/>
+        </w:rPr>
+      </w:pPr>
+    </w:p>
+    <w:p>
+      <w:pPr>
+        <w:pStyle w:val="Geenafstand"/>
+        <w:rPr>
+          <w:rFonts w:ascii="Courier New" w:hAnsi="Courier New" w:cs="Courier New"/>
+          <w:color w:val="000000" w:themeColor="text1"/>
+        </w:rPr>
+      </w:pPr>
+    </w:p>
+    <w:p>
+      <w:pPr>
+        <w:pStyle w:val="Geenafstand"/>
+        <w:rPr>
+          <w:rFonts w:ascii="Courier New" w:hAnsi="Courier New" w:cs="Courier New"/>
+          <w:color w:val="000000" w:themeColor="text1"/>
+        </w:rPr>
+      </w:pPr>
+    </w:p>
+    <w:p>
+      <w:pPr>
+        <w:pStyle w:val="Geenafstand"/>
+        <w:rPr>
+          <w:rFonts w:ascii="Courier New" w:hAnsi="Courier New" w:cs="Courier New"/>
+          <w:color w:val="000000" w:themeColor="text1"/>
+        </w:rPr>
+      </w:pPr>
+    </w:p>
+    <w:p>
+      <w:pPr>
+        <w:pStyle w:val="Geenafstand"/>
+        <w:rPr>
+          <w:rFonts w:ascii="Courier New" w:hAnsi="Courier New" w:cs="Courier New"/>
+          <w:color w:val="000000" w:themeColor="text1"/>
+        </w:rPr>
+      </w:pPr>
+    </w:p>
+    <w:p>
+      <w:pPr>
+        <w:pStyle w:val="Geenafstand"/>
+        <w:rPr>
+          <w:rFonts w:ascii="Courier New" w:hAnsi="Courier New" w:cs="Courier New"/>
+          <w:color w:val="000000" w:themeColor="text1"/>
+        </w:rPr>
+      </w:pPr>
+    </w:p>
+    <w:p>
+      <w:pPr>
+        <w:pStyle w:val="Geenafstand"/>
+        <w:rPr>
+          <w:rFonts w:ascii="Courier New" w:hAnsi="Courier New" w:cs="Courier New"/>
+          <w:color w:val="000000" w:themeColor="text1"/>
+        </w:rPr>
+      </w:pPr>
+    </w:p>
+    <w:p>
+      <w:pPr>
+        <w:pStyle w:val="Geenafstand"/>
+        <w:rPr>
+          <w:rFonts w:ascii="Courier New" w:hAnsi="Courier New" w:cs="Courier New"/>
+          <w:color w:val="000000" w:themeColor="text1"/>
+        </w:rPr>
+      </w:pPr>
+    </w:p>
+    <w:p>
+      <w:pPr>
+        <w:pStyle w:val="Geenafstand"/>
+        <w:rPr>
+          <w:rFonts w:ascii="Courier New" w:hAnsi="Courier New" w:cs="Courier New"/>
+          <w:color w:val="000000" w:themeColor="text1"/>
+        </w:rPr>
+      </w:pPr>
+    </w:p>
+    <w:p>
+      <w:pPr>
+        <w:pStyle w:val="Geenafstand"/>
+        <w:rPr>
+          <w:rFonts w:ascii="Courier New" w:hAnsi="Courier New" w:cs="Courier New"/>
+          <w:color w:val="000000" w:themeColor="text1"/>
+        </w:rPr>
+      </w:pPr>
+    </w:p>
+    <w:p>
+      <w:pPr>
+        <w:pStyle w:val="Geenafstand"/>
+        <w:rPr>
+          <w:rFonts w:ascii="Courier New" w:hAnsi="Courier New" w:cs="Courier New"/>
+          <w:color w:val="000000" w:themeColor="text1"/>
+        </w:rPr>
+      </w:pPr>
+    </w:p>
+    <w:p>
+      <w:pPr>
+        <w:pStyle w:val="Geenafstand"/>
+        <w:rPr>
+          <w:rFonts w:ascii="Courier New" w:hAnsi="Courier New" w:cs="Courier New"/>
+          <w:color w:val="000000" w:themeColor="text1"/>
+        </w:rPr>
+      </w:pPr>
+    </w:p>
+    <w:p>
+      <w:pPr>
+        <w:pStyle w:val="Geenafstand"/>
+        <w:rPr>
+          <w:rFonts w:ascii="Courier New" w:hAnsi="Courier New" w:cs="Courier New"/>
+          <w:color w:val="000000" w:themeColor="text1"/>
+        </w:rPr>
+      </w:pPr>
+    </w:p>
+    <w:p>
+      <w:pPr>
+        <w:pStyle w:val="Geenafstand"/>
+        <w:rPr>
+          <w:rFonts w:ascii="Courier New" w:hAnsi="Courier New" w:cs="Courier New"/>
+          <w:color w:val="000000" w:themeColor="text1"/>
+        </w:rPr>
+      </w:pPr>
+    </w:p>
+    <w:p>
+      <w:pPr>
+        <w:pStyle w:val="Geenafstand"/>
+        <w:rPr>
+          <w:rFonts w:ascii="Courier New" w:hAnsi="Courier New" w:cs="Courier New"/>
+          <w:color w:val="000000" w:themeColor="text1"/>
+        </w:rPr>
+      </w:pPr>
+    </w:p>
+    <w:p>
+      <w:pPr>
+        <w:pStyle w:val="Geenafstand"/>
+        <w:rPr>
+          <w:rFonts w:ascii="Courier New" w:hAnsi="Courier New" w:cs="Courier New"/>
+          <w:color w:val="000000" w:themeColor="text1"/>
+        </w:rPr>
+      </w:pPr>
+    </w:p>
+    <w:p>
+      <w:pPr>
+        <w:pStyle w:val="Geenafstand"/>
+        <w:rPr>
+          <w:rFonts w:ascii="Courier New" w:hAnsi="Courier New" w:cs="Courier New"/>
+          <w:color w:val="000000" w:themeColor="text1"/>
+        </w:rPr>
+      </w:pPr>
+    </w:p>
+    <w:p>
+      <w:pPr>
+        <w:pStyle w:val="Geenafstand"/>
+        <w:rPr>
+          <w:rFonts w:ascii="Courier New" w:hAnsi="Courier New" w:cs="Courier New"/>
+          <w:color w:val="000000" w:themeColor="text1"/>
+        </w:rPr>
+      </w:pPr>
+    </w:p>
+    <w:p>
+      <w:pPr>
+        <w:pStyle w:val="Geenafstand"/>
+        <w:rPr>
+          <w:rFonts w:ascii="Courier New" w:hAnsi="Courier New" w:cs="Courier New"/>
+          <w:color w:val="000000" w:themeColor="text1"/>
+        </w:rPr>
+      </w:pPr>
+    </w:p>
+    <w:p>
+      <w:pPr>
+        <w:pStyle w:val="Geenafstand"/>
+        <w:rPr>
+          <w:rFonts w:ascii="Courier New" w:hAnsi="Courier New" w:cs="Courier New"/>
+          <w:color w:val="000000" w:themeColor="text1"/>
+        </w:rPr>
+      </w:pPr>
+    </w:p>
+    <w:p>
+      <w:pPr>
+        <w:pStyle w:val="Geenafstand"/>
+        <w:rPr>
+          <w:rFonts w:ascii="Courier New" w:hAnsi="Courier New" w:cs="Courier New"/>
+          <w:color w:val="000000" w:themeColor="text1"/>
+        </w:rPr>
+      </w:pPr>
+    </w:p>
+    <w:p>
+      <w:pPr>
+        <w:pStyle w:val="Geenafstand"/>
+        <w:rPr>
+          <w:rFonts w:ascii="Courier New" w:hAnsi="Courier New" w:cs="Courier New"/>
+          <w:color w:val="000000" w:themeColor="text1"/>
+        </w:rPr>
+      </w:pPr>
+    </w:p>
+    <w:p>
+      <w:pPr>
+        <w:pStyle w:val="Geenafstand"/>
+        <w:rPr>
+          <w:rFonts w:ascii="Courier New" w:hAnsi="Courier New" w:cs="Courier New"/>
+          <w:color w:val="000000" w:themeColor="text1"/>
+        </w:rPr>
+      </w:pPr>
+    </w:p>
+    <w:p>
+      <w:pPr>
+        <w:pStyle w:val="Geenafstand"/>
+        <w:rPr>
+          <w:rFonts w:ascii="Courier New" w:hAnsi="Courier New" w:cs="Courier New"/>
+          <w:color w:val="000000" w:themeColor="text1"/>
+        </w:rPr>
+      </w:pPr>
+    </w:p>
+    <w:p>
+      <w:pPr>
+        <w:pStyle w:val="Geenafstand"/>
+        <w:rPr>
+          <w:rFonts w:ascii="Courier New" w:hAnsi="Courier New" w:cs="Courier New"/>
+          <w:color w:val="000000" w:themeColor="text1"/>
+        </w:rPr>
+      </w:pPr>
+    </w:p>
+    <w:p>
+      <w:pPr>
+        <w:pStyle w:val="Geenafstand"/>
+        <w:rPr>
+          <w:rFonts w:ascii="Courier New" w:hAnsi="Courier New" w:cs="Courier New"/>
+          <w:color w:val="000000" w:themeColor="text1"/>
+        </w:rPr>
+      </w:pPr>
+    </w:p>
+    <w:p>
+      <w:pPr>
+        <w:pStyle w:val="Geenafstand"/>
+        <w:rPr>
+          <w:rFonts w:ascii="Courier New" w:hAnsi="Courier New" w:cs="Courier New"/>
+          <w:color w:val="000000" w:themeColor="text1"/>
+        </w:rPr>
+      </w:pPr>
+    </w:p>
+    <w:p>
+      <w:pPr>
+        <w:pStyle w:val="Geenafstand"/>
+        <w:rPr>
+          <w:rFonts w:ascii="Courier New" w:hAnsi="Courier New" w:cs="Courier New"/>
+          <w:color w:val="000000" w:themeColor="text1"/>
+        </w:rPr>
+      </w:pPr>
+    </w:p>
+    <w:p>
+      <w:pPr>
+        <w:pStyle w:val="Geenafstand"/>
+        <w:rPr>
+          <w:rFonts w:ascii="Courier New" w:hAnsi="Courier New" w:cs="Courier New"/>
+          <w:color w:val="000000" w:themeColor="text1"/>
+        </w:rPr>
+      </w:pPr>
+    </w:p>
+    <w:p>
+      <w:pPr>
+        <w:pStyle w:val="Geenafstand"/>
+        <w:rPr>
+          <w:rFonts w:ascii="Courier New" w:hAnsi="Courier New" w:cs="Courier New"/>
+          <w:color w:val="000000" w:themeColor="text1"/>
+        </w:rPr>
+      </w:pPr>
+    </w:p>
+    <w:p>
+      <w:pPr>
+        <w:pStyle w:val="Geenafstand"/>
+        <w:rPr>
+          <w:rFonts w:ascii="Courier New" w:hAnsi="Courier New" w:cs="Courier New"/>
+          <w:color w:val="000000" w:themeColor="text1"/>
+        </w:rPr>
+      </w:pPr>
+    </w:p>
+    <w:p>
+      <w:pPr>
+        <w:pStyle w:val="Geenafstand"/>
+        <w:rPr>
+          <w:rFonts w:ascii="Courier New" w:hAnsi="Courier New" w:cs="Courier New"/>
+          <w:color w:val="000000" w:themeColor="text1"/>
+        </w:rPr>
+      </w:pPr>
+    </w:p>
+    <w:p>
+      <w:pPr>
+        <w:pStyle w:val="Geenafstand"/>
+        <w:rPr>
+          <w:rFonts w:ascii="Courier New" w:hAnsi="Courier New" w:cs="Courier New"/>
+          <w:color w:val="000000" w:themeColor="text1"/>
+        </w:rPr>
+      </w:pPr>
+    </w:p>
+    <w:p>
+      <w:pPr>
+        <w:pStyle w:val="Geenafstand"/>
+        <w:rPr>
+          <w:rFonts w:ascii="Courier New" w:hAnsi="Courier New" w:cs="Courier New"/>
+          <w:color w:val="000000" w:themeColor="text1"/>
+        </w:rPr>
+      </w:pPr>
+    </w:p>
+    <w:p>
+      <w:pPr>
+        <w:pStyle w:val="Geenafstand"/>
+        <w:rPr>
+          <w:rFonts w:ascii="Courier New" w:hAnsi="Courier New" w:cs="Courier New"/>
+          <w:color w:val="000000" w:themeColor="text1"/>
+        </w:rPr>
+      </w:pPr>
+    </w:p>
+    <w:p>
+      <w:pPr>
+        <w:pStyle w:val="Geenafstand"/>
+        <w:rPr>
+          <w:rFonts w:ascii="Courier New" w:hAnsi="Courier New" w:cs="Courier New"/>
+          <w:color w:val="000000" w:themeColor="text1"/>
+        </w:rPr>
+      </w:pPr>
+    </w:p>
+    <w:p>
+      <w:pPr>
+        <w:pStyle w:val="Geenafstand"/>
+        <w:rPr>
+          <w:rFonts w:ascii="Courier New" w:hAnsi="Courier New" w:cs="Courier New"/>
+          <w:color w:val="000000" w:themeColor="text1"/>
+        </w:rPr>
+      </w:pPr>
+    </w:p>
+    <w:p>
+      <w:pPr>
+        <w:pStyle w:val="Geenafstand"/>
+        <w:rPr>
+          <w:rFonts w:ascii="Courier New" w:hAnsi="Courier New" w:cs="Courier New"/>
+          <w:color w:val="000000" w:themeColor="text1"/>
+        </w:rPr>
+      </w:pPr>
+    </w:p>
+    <w:p>
+      <w:pPr>
+        <w:pStyle w:val="Geenafstand"/>
+        <w:rPr>
+          <w:rFonts w:ascii="Courier New" w:hAnsi="Courier New" w:cs="Courier New"/>
+          <w:color w:val="000000" w:themeColor="text1"/>
+        </w:rPr>
+      </w:pPr>
+    </w:p>
+    <w:p>
+      <w:pPr>
+        <w:pStyle w:val="Geenafstand"/>
+        <w:rPr>
+          <w:rFonts w:ascii="Courier New" w:hAnsi="Courier New" w:cs="Courier New"/>
+          <w:color w:val="000000" w:themeColor="text1"/>
+        </w:rPr>
+      </w:pPr>
+    </w:p>
+    <w:p>
+      <w:pPr>
+        <w:pStyle w:val="Geenafstand"/>
+        <w:rPr>
+          <w:rFonts w:ascii="Courier New" w:hAnsi="Courier New" w:cs="Courier New"/>
+          <w:color w:val="000000" w:themeColor="text1"/>
+        </w:rPr>
+      </w:pPr>
+    </w:p>
+    <w:p>
+      <w:pPr>
+        <w:pStyle w:val="Geenafstand"/>
+        <w:rPr>
+          <w:rFonts w:cstheme="minorHAnsi"/>
+          <w:color w:val="000000" w:themeColor="text1"/>
+        </w:rPr>
+      </w:pPr>
+      <w:r>
+        <w:rPr>
+          <w:rFonts w:cstheme="minorHAnsi"/>
+          <w:color w:val="000000" w:themeColor="text1"/>
+        </w:rPr>
+        <w:t>&lt;Content&gt;</w:t>
       </w:r>
     </w:p>
     <w:p/>
@@ -1130,6 +1556,20 @@
     <w:p/>
     <w:p/>
     <w:p/>
+    <w:p>
+      <w:pPr>
+        <w:pStyle w:val="Kop1"/>
+        <w:rPr>
+          <w:rFonts w:eastAsiaTheme="minorHAnsi" w:cstheme="minorBidi"/>
+          <w:b w:val="0"/>
+          <w:bCs w:val="0"/>
+          <w:color w:val="auto"/>
+          <w:sz w:val="22"/>
+          <w:szCs w:val="22"/>
+        </w:rPr>
+      </w:pPr>
+      <w:bookmarkStart w:id="2" w:name="_Toc489610407"/>
+    </w:p>
     <w:p/>
     <w:p>
       <w:pPr>
@@ -1139,13 +1579,11 @@
           <w:sz w:val="40"/>
         </w:rPr>
       </w:pPr>
-      <w:bookmarkStart w:id="2" w:name="_Toc489610407"/>
       <w:r>
         <w:rPr>
           <w:color w:val="E84F1D"/>
           <w:sz w:val="40"/>
         </w:rPr>
-        <w:lastRenderedPageBreak/>
         <w:t>Begroting</w:t>
       </w:r>
       <w:bookmarkEnd w:id="2"/>
@@ -1396,8 +1834,8 @@
         <w:tblLook w:val="04A0" w:firstRow="1" w:lastRow="0" w:firstColumn="1" w:lastColumn="0" w:noHBand="0" w:noVBand="1"/>
       </w:tblPr>
       <w:tblGrid>
-        <w:gridCol w:w="1400"/>
-        <w:gridCol w:w="1400"/>
+        <w:gridCol w:w="5303"/>
+        <w:gridCol w:w="5303"/>
       </w:tblGrid>
       <w:tr>
         <w:trPr>
@@ -1527,7 +1965,6 @@
           <w:color w:val="E84F1D"/>
           <w:sz w:val="40"/>
         </w:rPr>
-        <w:lastRenderedPageBreak/>
         <w:t>V</w:t>
       </w:r>
       <w:r>
@@ -1880,7 +2317,7 @@
         <w:rPr>
           <w:noProof/>
         </w:rPr>
-        <w:t>2 november 2017</w:t>
+        <w:t>6 november 2017</w:t>
       </w:r>
       <w:r>
         <w:fldChar w:fldCharType="end"/>
@@ -7065,7 +7502,7 @@
     <w:basedOn w:val="Standaardtabel"/>
     <w:uiPriority w:val="60"/>
     <w:unhideWhenUsed/>
-    <w:rsid w:val="001F6C63"/>
+    <w:rsid w:val="008F13AA"/>
     <w:pPr>
       <w:spacing w:after="0" w:line="240" w:lineRule="auto"/>
     </w:pPr>
@@ -7450,7 +7887,7 @@
 </file>
 
 <file path=customXml/itemProps1.xml><?xml version="1.0" encoding="utf-8"?>
-<ds:datastoreItem xmlns:ds="http://schemas.openxmlformats.org/officeDocument/2006/customXml" ds:itemID="{8A4DD68C-424B-4947-A5A1-11F6C33AE41A}">
+<ds:datastoreItem xmlns:ds="http://schemas.openxmlformats.org/officeDocument/2006/customXml" ds:itemID="{3A064311-10BD-4EDF-B9BF-C7C30D4FFE2F}">
   <ds:schemaRefs>
     <ds:schemaRef ds:uri="http://schemas.openxmlformats.org/officeDocument/2006/bibliography"/>
   </ds:schemaRefs>

</xml_diff>